<commit_message>
adding stock for validation
</commit_message>
<xml_diff>
--- a/Defense/DefenseNote.docx
+++ b/Defense/DefenseNote.docx
@@ -4,7 +4,7 @@
   <w:body>
     <w:p>
       <w:pPr>
-        <w:pStyle w:val="Titre1"/>
+        <w:pStyle w:val="Heading1"/>
       </w:pPr>
       <w:r>
         <w:t>Intro</w:t>
@@ -12,7 +12,7 @@
     </w:p>
     <w:p>
       <w:pPr>
-        <w:pStyle w:val="Titre1"/>
+        <w:pStyle w:val="Heading1"/>
       </w:pPr>
       <w:r>
         <w:t>Schéma-bloc du système</w:t>
@@ -20,7 +20,7 @@
     </w:p>
     <w:p>
       <w:pPr>
-        <w:pStyle w:val="Titre2"/>
+        <w:pStyle w:val="Heading2"/>
       </w:pPr>
       <w:r>
         <w:t>Entrées-sorties</w:t>
@@ -28,7 +28,7 @@
     </w:p>
     <w:p>
       <w:pPr>
-        <w:pStyle w:val="Titre2"/>
+        <w:pStyle w:val="Heading2"/>
       </w:pPr>
       <w:r>
         <w:t>Format des données</w:t>
@@ -36,7 +36,7 @@
     </w:p>
     <w:p>
       <w:pPr>
-        <w:pStyle w:val="Titre2"/>
+        <w:pStyle w:val="Heading2"/>
       </w:pPr>
       <w:r>
         <w:t>Techniques IA utilisées</w:t>
@@ -44,7 +44,7 @@
     </w:p>
     <w:p>
       <w:pPr>
-        <w:pStyle w:val="Titre1"/>
+        <w:pStyle w:val="Heading1"/>
       </w:pPr>
       <w:r>
         <w:t>Système expert – LPO – Prolog – Porte</w:t>
@@ -52,7 +52,7 @@
     </w:p>
     <w:p>
       <w:pPr>
-        <w:pStyle w:val="Titre2"/>
+        <w:pStyle w:val="Heading2"/>
       </w:pPr>
       <w:r>
         <w:t>Justification du choix</w:t>
@@ -60,7 +60,7 @@
     </w:p>
     <w:p>
       <w:pPr>
-        <w:pStyle w:val="Titre2"/>
+        <w:pStyle w:val="Heading2"/>
       </w:pPr>
       <w:r>
         <w:t>Sélection des règles/critères/stratégies</w:t>
@@ -68,7 +68,7 @@
     </w:p>
     <w:p>
       <w:pPr>
-        <w:pStyle w:val="Titre2"/>
+        <w:pStyle w:val="Heading2"/>
       </w:pPr>
       <w:r>
         <w:t>Évaluation des performances</w:t>
@@ -76,7 +76,7 @@
     </w:p>
     <w:p>
       <w:pPr>
-        <w:pStyle w:val="Titre1"/>
+        <w:pStyle w:val="Heading1"/>
       </w:pPr>
       <w:r>
         <w:t>Planificateur (A*)</w:t>
@@ -84,7 +84,7 @@
     </w:p>
     <w:p>
       <w:pPr>
-        <w:pStyle w:val="Titre2"/>
+        <w:pStyle w:val="Heading2"/>
       </w:pPr>
       <w:r>
         <w:t>Justification du choix</w:t>
@@ -92,7 +92,7 @@
     </w:p>
     <w:p>
       <w:pPr>
-        <w:pStyle w:val="Titre2"/>
+        <w:pStyle w:val="Heading2"/>
       </w:pPr>
       <w:r>
         <w:t>Sélection des règles/critères/stratégies</w:t>
@@ -100,7 +100,7 @@
     </w:p>
     <w:p>
       <w:pPr>
-        <w:pStyle w:val="Titre2"/>
+        <w:pStyle w:val="Heading2"/>
       </w:pPr>
       <w:r>
         <w:t>Évaluation des performances</w:t>
@@ -108,7 +108,7 @@
     </w:p>
     <w:p>
       <w:pPr>
-        <w:pStyle w:val="Titre1"/>
+        <w:pStyle w:val="Heading1"/>
       </w:pPr>
       <w:r>
         <w:t>Algorithme génétique</w:t>
@@ -119,7 +119,7 @@
     </w:p>
     <w:p>
       <w:pPr>
-        <w:pStyle w:val="Titre2"/>
+        <w:pStyle w:val="Heading2"/>
       </w:pPr>
       <w:r>
         <w:t>Justification du choix</w:t>
@@ -127,7 +127,7 @@
     </w:p>
     <w:p>
       <w:pPr>
-        <w:pStyle w:val="Titre2"/>
+        <w:pStyle w:val="Heading2"/>
       </w:pPr>
       <w:r>
         <w:t>Sélection des règles/critères/stratégies</w:t>
@@ -135,7 +135,7 @@
     </w:p>
     <w:p>
       <w:pPr>
-        <w:pStyle w:val="Titre2"/>
+        <w:pStyle w:val="Heading2"/>
       </w:pPr>
       <w:r>
         <w:t>Évaluation des performances</w:t>
@@ -143,7 +143,7 @@
     </w:p>
     <w:p>
       <w:pPr>
-        <w:pStyle w:val="Titre1"/>
+        <w:pStyle w:val="Heading1"/>
       </w:pPr>
       <w:r>
         <w:t>Logique flou (obstacle</w:t>
@@ -154,16 +154,15 @@
     </w:p>
     <w:p>
       <w:pPr>
-        <w:pStyle w:val="Titre2"/>
-      </w:pPr>
-      <w:r>
-        <w:lastRenderedPageBreak/>
+        <w:pStyle w:val="Heading2"/>
+      </w:pPr>
+      <w:r>
         <w:t>Justification du choix</w:t>
       </w:r>
     </w:p>
     <w:p>
       <w:pPr>
-        <w:pStyle w:val="Titre2"/>
+        <w:pStyle w:val="Heading2"/>
       </w:pPr>
       <w:r>
         <w:t>Sélection des règles/critères/stratégies</w:t>
@@ -171,7 +170,7 @@
     </w:p>
     <w:p>
       <w:pPr>
-        <w:pStyle w:val="Titre2"/>
+        <w:pStyle w:val="Heading2"/>
       </w:pPr>
       <w:r>
         <w:t>Évaluation des performances</w:t>
@@ -179,7 +178,7 @@
     </w:p>
     <w:p>
       <w:pPr>
-        <w:pStyle w:val="Titre1"/>
+        <w:pStyle w:val="Heading1"/>
       </w:pPr>
       <w:r>
         <w:t>Démonstration</w:t>
@@ -187,7 +186,7 @@
     </w:p>
     <w:p>
       <w:pPr>
-        <w:pStyle w:val="Titre1"/>
+        <w:pStyle w:val="Heading1"/>
       </w:pPr>
       <w:r>
         <w:t>Conclusions et recommandations</w:t>
@@ -195,7 +194,7 @@
     </w:p>
     <w:p>
       <w:pPr>
-        <w:pStyle w:val="Titre1"/>
+        <w:pStyle w:val="Heading1"/>
       </w:pPr>
       <w:r>
         <w:t>Période de questions</w:t>
@@ -613,11 +612,11 @@
     <w:name w:val="Normal"/>
     <w:qFormat/>
   </w:style>
-  <w:style w:type="paragraph" w:styleId="Titre1">
+  <w:style w:type="paragraph" w:styleId="Heading1">
     <w:name w:val="heading 1"/>
     <w:basedOn w:val="Normal"/>
     <w:next w:val="Normal"/>
-    <w:link w:val="Titre1Car"/>
+    <w:link w:val="Heading1Char"/>
     <w:uiPriority w:val="9"/>
     <w:qFormat/>
     <w:rsid w:val="00AA6189"/>
@@ -634,11 +633,11 @@
       <w:szCs w:val="40"/>
     </w:rPr>
   </w:style>
-  <w:style w:type="paragraph" w:styleId="Titre2">
+  <w:style w:type="paragraph" w:styleId="Heading2">
     <w:name w:val="heading 2"/>
     <w:basedOn w:val="Normal"/>
     <w:next w:val="Normal"/>
-    <w:link w:val="Titre2Car"/>
+    <w:link w:val="Heading2Char"/>
     <w:uiPriority w:val="9"/>
     <w:unhideWhenUsed/>
     <w:qFormat/>
@@ -656,11 +655,11 @@
       <w:szCs w:val="32"/>
     </w:rPr>
   </w:style>
-  <w:style w:type="paragraph" w:styleId="Titre3">
+  <w:style w:type="paragraph" w:styleId="Heading3">
     <w:name w:val="heading 3"/>
     <w:basedOn w:val="Normal"/>
     <w:next w:val="Normal"/>
-    <w:link w:val="Titre3Car"/>
+    <w:link w:val="Heading3Char"/>
     <w:uiPriority w:val="9"/>
     <w:semiHidden/>
     <w:unhideWhenUsed/>
@@ -679,11 +678,11 @@
       <w:szCs w:val="28"/>
     </w:rPr>
   </w:style>
-  <w:style w:type="paragraph" w:styleId="Titre4">
+  <w:style w:type="paragraph" w:styleId="Heading4">
     <w:name w:val="heading 4"/>
     <w:basedOn w:val="Normal"/>
     <w:next w:val="Normal"/>
-    <w:link w:val="Titre4Car"/>
+    <w:link w:val="Heading4Char"/>
     <w:uiPriority w:val="9"/>
     <w:semiHidden/>
     <w:unhideWhenUsed/>
@@ -702,11 +701,11 @@
       <w:color w:val="0F4761" w:themeColor="accent1" w:themeShade="BF"/>
     </w:rPr>
   </w:style>
-  <w:style w:type="paragraph" w:styleId="Titre5">
+  <w:style w:type="paragraph" w:styleId="Heading5">
     <w:name w:val="heading 5"/>
     <w:basedOn w:val="Normal"/>
     <w:next w:val="Normal"/>
-    <w:link w:val="Titre5Car"/>
+    <w:link w:val="Heading5Char"/>
     <w:uiPriority w:val="9"/>
     <w:semiHidden/>
     <w:unhideWhenUsed/>
@@ -723,11 +722,11 @@
       <w:color w:val="0F4761" w:themeColor="accent1" w:themeShade="BF"/>
     </w:rPr>
   </w:style>
-  <w:style w:type="paragraph" w:styleId="Titre6">
+  <w:style w:type="paragraph" w:styleId="Heading6">
     <w:name w:val="heading 6"/>
     <w:basedOn w:val="Normal"/>
     <w:next w:val="Normal"/>
-    <w:link w:val="Titre6Car"/>
+    <w:link w:val="Heading6Char"/>
     <w:uiPriority w:val="9"/>
     <w:semiHidden/>
     <w:unhideWhenUsed/>
@@ -746,11 +745,11 @@
       <w:color w:val="595959" w:themeColor="text1" w:themeTint="A6"/>
     </w:rPr>
   </w:style>
-  <w:style w:type="paragraph" w:styleId="Titre7">
+  <w:style w:type="paragraph" w:styleId="Heading7">
     <w:name w:val="heading 7"/>
     <w:basedOn w:val="Normal"/>
     <w:next w:val="Normal"/>
-    <w:link w:val="Titre7Car"/>
+    <w:link w:val="Heading7Char"/>
     <w:uiPriority w:val="9"/>
     <w:semiHidden/>
     <w:unhideWhenUsed/>
@@ -767,11 +766,11 @@
       <w:color w:val="595959" w:themeColor="text1" w:themeTint="A6"/>
     </w:rPr>
   </w:style>
-  <w:style w:type="paragraph" w:styleId="Titre8">
+  <w:style w:type="paragraph" w:styleId="Heading8">
     <w:name w:val="heading 8"/>
     <w:basedOn w:val="Normal"/>
     <w:next w:val="Normal"/>
-    <w:link w:val="Titre8Car"/>
+    <w:link w:val="Heading8Char"/>
     <w:uiPriority w:val="9"/>
     <w:semiHidden/>
     <w:unhideWhenUsed/>
@@ -790,11 +789,11 @@
       <w:color w:val="272727" w:themeColor="text1" w:themeTint="D8"/>
     </w:rPr>
   </w:style>
-  <w:style w:type="paragraph" w:styleId="Titre9">
+  <w:style w:type="paragraph" w:styleId="Heading9">
     <w:name w:val="heading 9"/>
     <w:basedOn w:val="Normal"/>
     <w:next w:val="Normal"/>
-    <w:link w:val="Titre9Car"/>
+    <w:link w:val="Heading9Char"/>
     <w:uiPriority w:val="9"/>
     <w:semiHidden/>
     <w:unhideWhenUsed/>
@@ -811,13 +810,13 @@
       <w:color w:val="272727" w:themeColor="text1" w:themeTint="D8"/>
     </w:rPr>
   </w:style>
-  <w:style w:type="character" w:default="1" w:styleId="Policepardfaut">
+  <w:style w:type="character" w:default="1" w:styleId="DefaultParagraphFont">
     <w:name w:val="Default Paragraph Font"/>
     <w:uiPriority w:val="1"/>
     <w:semiHidden/>
     <w:unhideWhenUsed/>
   </w:style>
-  <w:style w:type="table" w:default="1" w:styleId="TableauNormal">
+  <w:style w:type="table" w:default="1" w:styleId="TableNormal">
     <w:name w:val="Normal Table"/>
     <w:uiPriority w:val="99"/>
     <w:semiHidden/>
@@ -832,16 +831,16 @@
       </w:tblCellMar>
     </w:tblPr>
   </w:style>
-  <w:style w:type="numbering" w:default="1" w:styleId="Aucuneliste">
+  <w:style w:type="numbering" w:default="1" w:styleId="NoList">
     <w:name w:val="No List"/>
     <w:uiPriority w:val="99"/>
     <w:semiHidden/>
     <w:unhideWhenUsed/>
   </w:style>
-  <w:style w:type="character" w:customStyle="1" w:styleId="Titre1Car">
-    <w:name w:val="Titre 1 Car"/>
-    <w:basedOn w:val="Policepardfaut"/>
-    <w:link w:val="Titre1"/>
+  <w:style w:type="character" w:customStyle="1" w:styleId="Heading1Char">
+    <w:name w:val="Heading 1 Char"/>
+    <w:basedOn w:val="DefaultParagraphFont"/>
+    <w:link w:val="Heading1"/>
     <w:uiPriority w:val="9"/>
     <w:rsid w:val="00AA6189"/>
     <w:rPr>
@@ -851,10 +850,10 @@
       <w:szCs w:val="40"/>
     </w:rPr>
   </w:style>
-  <w:style w:type="character" w:customStyle="1" w:styleId="Titre2Car">
-    <w:name w:val="Titre 2 Car"/>
-    <w:basedOn w:val="Policepardfaut"/>
-    <w:link w:val="Titre2"/>
+  <w:style w:type="character" w:customStyle="1" w:styleId="Heading2Char">
+    <w:name w:val="Heading 2 Char"/>
+    <w:basedOn w:val="DefaultParagraphFont"/>
+    <w:link w:val="Heading2"/>
     <w:uiPriority w:val="9"/>
     <w:rsid w:val="00AA6189"/>
     <w:rPr>
@@ -864,10 +863,10 @@
       <w:szCs w:val="32"/>
     </w:rPr>
   </w:style>
-  <w:style w:type="character" w:customStyle="1" w:styleId="Titre3Car">
-    <w:name w:val="Titre 3 Car"/>
-    <w:basedOn w:val="Policepardfaut"/>
-    <w:link w:val="Titre3"/>
+  <w:style w:type="character" w:customStyle="1" w:styleId="Heading3Char">
+    <w:name w:val="Heading 3 Char"/>
+    <w:basedOn w:val="DefaultParagraphFont"/>
+    <w:link w:val="Heading3"/>
     <w:uiPriority w:val="9"/>
     <w:semiHidden/>
     <w:rsid w:val="00AA6189"/>
@@ -878,10 +877,10 @@
       <w:szCs w:val="28"/>
     </w:rPr>
   </w:style>
-  <w:style w:type="character" w:customStyle="1" w:styleId="Titre4Car">
-    <w:name w:val="Titre 4 Car"/>
-    <w:basedOn w:val="Policepardfaut"/>
-    <w:link w:val="Titre4"/>
+  <w:style w:type="character" w:customStyle="1" w:styleId="Heading4Char">
+    <w:name w:val="Heading 4 Char"/>
+    <w:basedOn w:val="DefaultParagraphFont"/>
+    <w:link w:val="Heading4"/>
     <w:uiPriority w:val="9"/>
     <w:semiHidden/>
     <w:rsid w:val="00AA6189"/>
@@ -892,10 +891,10 @@
       <w:color w:val="0F4761" w:themeColor="accent1" w:themeShade="BF"/>
     </w:rPr>
   </w:style>
-  <w:style w:type="character" w:customStyle="1" w:styleId="Titre5Car">
-    <w:name w:val="Titre 5 Car"/>
-    <w:basedOn w:val="Policepardfaut"/>
-    <w:link w:val="Titre5"/>
+  <w:style w:type="character" w:customStyle="1" w:styleId="Heading5Char">
+    <w:name w:val="Heading 5 Char"/>
+    <w:basedOn w:val="DefaultParagraphFont"/>
+    <w:link w:val="Heading5"/>
     <w:uiPriority w:val="9"/>
     <w:semiHidden/>
     <w:rsid w:val="00AA6189"/>
@@ -904,10 +903,10 @@
       <w:color w:val="0F4761" w:themeColor="accent1" w:themeShade="BF"/>
     </w:rPr>
   </w:style>
-  <w:style w:type="character" w:customStyle="1" w:styleId="Titre6Car">
-    <w:name w:val="Titre 6 Car"/>
-    <w:basedOn w:val="Policepardfaut"/>
-    <w:link w:val="Titre6"/>
+  <w:style w:type="character" w:customStyle="1" w:styleId="Heading6Char">
+    <w:name w:val="Heading 6 Char"/>
+    <w:basedOn w:val="DefaultParagraphFont"/>
+    <w:link w:val="Heading6"/>
     <w:uiPriority w:val="9"/>
     <w:semiHidden/>
     <w:rsid w:val="00AA6189"/>
@@ -918,10 +917,10 @@
       <w:color w:val="595959" w:themeColor="text1" w:themeTint="A6"/>
     </w:rPr>
   </w:style>
-  <w:style w:type="character" w:customStyle="1" w:styleId="Titre7Car">
-    <w:name w:val="Titre 7 Car"/>
-    <w:basedOn w:val="Policepardfaut"/>
-    <w:link w:val="Titre7"/>
+  <w:style w:type="character" w:customStyle="1" w:styleId="Heading7Char">
+    <w:name w:val="Heading 7 Char"/>
+    <w:basedOn w:val="DefaultParagraphFont"/>
+    <w:link w:val="Heading7"/>
     <w:uiPriority w:val="9"/>
     <w:semiHidden/>
     <w:rsid w:val="00AA6189"/>
@@ -930,10 +929,10 @@
       <w:color w:val="595959" w:themeColor="text1" w:themeTint="A6"/>
     </w:rPr>
   </w:style>
-  <w:style w:type="character" w:customStyle="1" w:styleId="Titre8Car">
-    <w:name w:val="Titre 8 Car"/>
-    <w:basedOn w:val="Policepardfaut"/>
-    <w:link w:val="Titre8"/>
+  <w:style w:type="character" w:customStyle="1" w:styleId="Heading8Char">
+    <w:name w:val="Heading 8 Char"/>
+    <w:basedOn w:val="DefaultParagraphFont"/>
+    <w:link w:val="Heading8"/>
     <w:uiPriority w:val="9"/>
     <w:semiHidden/>
     <w:rsid w:val="00AA6189"/>
@@ -944,10 +943,10 @@
       <w:color w:val="272727" w:themeColor="text1" w:themeTint="D8"/>
     </w:rPr>
   </w:style>
-  <w:style w:type="character" w:customStyle="1" w:styleId="Titre9Car">
-    <w:name w:val="Titre 9 Car"/>
-    <w:basedOn w:val="Policepardfaut"/>
-    <w:link w:val="Titre9"/>
+  <w:style w:type="character" w:customStyle="1" w:styleId="Heading9Char">
+    <w:name w:val="Heading 9 Char"/>
+    <w:basedOn w:val="DefaultParagraphFont"/>
+    <w:link w:val="Heading9"/>
     <w:uiPriority w:val="9"/>
     <w:semiHidden/>
     <w:rsid w:val="00AA6189"/>
@@ -956,11 +955,11 @@
       <w:color w:val="272727" w:themeColor="text1" w:themeTint="D8"/>
     </w:rPr>
   </w:style>
-  <w:style w:type="paragraph" w:styleId="Titre">
+  <w:style w:type="paragraph" w:styleId="Title">
     <w:name w:val="Title"/>
     <w:basedOn w:val="Normal"/>
     <w:next w:val="Normal"/>
-    <w:link w:val="TitreCar"/>
+    <w:link w:val="TitleChar"/>
     <w:uiPriority w:val="10"/>
     <w:qFormat/>
     <w:rsid w:val="00AA6189"/>
@@ -976,10 +975,10 @@
       <w:szCs w:val="56"/>
     </w:rPr>
   </w:style>
-  <w:style w:type="character" w:customStyle="1" w:styleId="TitreCar">
-    <w:name w:val="Titre Car"/>
-    <w:basedOn w:val="Policepardfaut"/>
-    <w:link w:val="Titre"/>
+  <w:style w:type="character" w:customStyle="1" w:styleId="TitleChar">
+    <w:name w:val="Title Char"/>
+    <w:basedOn w:val="DefaultParagraphFont"/>
+    <w:link w:val="Title"/>
     <w:uiPriority w:val="10"/>
     <w:rsid w:val="00AA6189"/>
     <w:rPr>
@@ -990,11 +989,11 @@
       <w:szCs w:val="56"/>
     </w:rPr>
   </w:style>
-  <w:style w:type="paragraph" w:styleId="Sous-titre">
+  <w:style w:type="paragraph" w:styleId="Subtitle">
     <w:name w:val="Subtitle"/>
     <w:basedOn w:val="Normal"/>
     <w:next w:val="Normal"/>
-    <w:link w:val="Sous-titreCar"/>
+    <w:link w:val="SubtitleChar"/>
     <w:uiPriority w:val="11"/>
     <w:qFormat/>
     <w:rsid w:val="00AA6189"/>
@@ -1011,10 +1010,10 @@
       <w:szCs w:val="28"/>
     </w:rPr>
   </w:style>
-  <w:style w:type="character" w:customStyle="1" w:styleId="Sous-titreCar">
-    <w:name w:val="Sous-titre Car"/>
-    <w:basedOn w:val="Policepardfaut"/>
-    <w:link w:val="Sous-titre"/>
+  <w:style w:type="character" w:customStyle="1" w:styleId="SubtitleChar">
+    <w:name w:val="Subtitle Char"/>
+    <w:basedOn w:val="DefaultParagraphFont"/>
+    <w:link w:val="Subtitle"/>
     <w:uiPriority w:val="11"/>
     <w:rsid w:val="00AA6189"/>
     <w:rPr>
@@ -1025,11 +1024,11 @@
       <w:szCs w:val="28"/>
     </w:rPr>
   </w:style>
-  <w:style w:type="paragraph" w:styleId="Citation">
+  <w:style w:type="paragraph" w:styleId="Quote">
     <w:name w:val="Quote"/>
     <w:basedOn w:val="Normal"/>
     <w:next w:val="Normal"/>
-    <w:link w:val="CitationCar"/>
+    <w:link w:val="QuoteChar"/>
     <w:uiPriority w:val="29"/>
     <w:qFormat/>
     <w:rsid w:val="00AA6189"/>
@@ -1043,10 +1042,10 @@
       <w:color w:val="404040" w:themeColor="text1" w:themeTint="BF"/>
     </w:rPr>
   </w:style>
-  <w:style w:type="character" w:customStyle="1" w:styleId="CitationCar">
-    <w:name w:val="Citation Car"/>
-    <w:basedOn w:val="Policepardfaut"/>
-    <w:link w:val="Citation"/>
+  <w:style w:type="character" w:customStyle="1" w:styleId="QuoteChar">
+    <w:name w:val="Quote Char"/>
+    <w:basedOn w:val="DefaultParagraphFont"/>
+    <w:link w:val="Quote"/>
     <w:uiPriority w:val="29"/>
     <w:rsid w:val="00AA6189"/>
     <w:rPr>
@@ -1055,7 +1054,7 @@
       <w:color w:val="404040" w:themeColor="text1" w:themeTint="BF"/>
     </w:rPr>
   </w:style>
-  <w:style w:type="paragraph" w:styleId="Paragraphedeliste">
+  <w:style w:type="paragraph" w:styleId="ListParagraph">
     <w:name w:val="List Paragraph"/>
     <w:basedOn w:val="Normal"/>
     <w:uiPriority w:val="34"/>
@@ -1066,9 +1065,9 @@
       <w:contextualSpacing/>
     </w:pPr>
   </w:style>
-  <w:style w:type="character" w:styleId="Accentuationintense">
+  <w:style w:type="character" w:styleId="IntenseEmphasis">
     <w:name w:val="Intense Emphasis"/>
-    <w:basedOn w:val="Policepardfaut"/>
+    <w:basedOn w:val="DefaultParagraphFont"/>
     <w:uiPriority w:val="21"/>
     <w:qFormat/>
     <w:rsid w:val="00AA6189"/>
@@ -1078,11 +1077,11 @@
       <w:color w:val="0F4761" w:themeColor="accent1" w:themeShade="BF"/>
     </w:rPr>
   </w:style>
-  <w:style w:type="paragraph" w:styleId="Citationintense">
+  <w:style w:type="paragraph" w:styleId="IntenseQuote">
     <w:name w:val="Intense Quote"/>
     <w:basedOn w:val="Normal"/>
     <w:next w:val="Normal"/>
-    <w:link w:val="CitationintenseCar"/>
+    <w:link w:val="IntenseQuoteChar"/>
     <w:uiPriority w:val="30"/>
     <w:qFormat/>
     <w:rsid w:val="00AA6189"/>
@@ -1101,10 +1100,10 @@
       <w:color w:val="0F4761" w:themeColor="accent1" w:themeShade="BF"/>
     </w:rPr>
   </w:style>
-  <w:style w:type="character" w:customStyle="1" w:styleId="CitationintenseCar">
-    <w:name w:val="Citation intense Car"/>
-    <w:basedOn w:val="Policepardfaut"/>
-    <w:link w:val="Citationintense"/>
+  <w:style w:type="character" w:customStyle="1" w:styleId="IntenseQuoteChar">
+    <w:name w:val="Intense Quote Char"/>
+    <w:basedOn w:val="DefaultParagraphFont"/>
+    <w:link w:val="IntenseQuote"/>
     <w:uiPriority w:val="30"/>
     <w:rsid w:val="00AA6189"/>
     <w:rPr>
@@ -1113,9 +1112,9 @@
       <w:color w:val="0F4761" w:themeColor="accent1" w:themeShade="BF"/>
     </w:rPr>
   </w:style>
-  <w:style w:type="character" w:styleId="Rfrenceintense">
+  <w:style w:type="character" w:styleId="IntenseReference">
     <w:name w:val="Intense Reference"/>
-    <w:basedOn w:val="Policepardfaut"/>
+    <w:basedOn w:val="DefaultParagraphFont"/>
     <w:uiPriority w:val="32"/>
     <w:qFormat/>
     <w:rsid w:val="00AA6189"/>

</xml_diff>